<commit_message>
Projeto de pesquisa V3 supostamente finalizado. Fichamentos formatados.
</commit_message>
<xml_diff>
--- a/Fichamentos/Fichamentos_All_Gui.docx
+++ b/Fichamentos/Fichamentos_All_Gui.docx
@@ -1,6 +1,6 @@
 
 <file path=word/document.xml><?xml version="1.0" encoding="utf-8"?>
-<w:document xmlns:wpc="http://schemas.microsoft.com/office/word/2010/wordprocessingCanvas" xmlns:cx="http://schemas.microsoft.com/office/drawing/2014/chartex" xmlns:mc="http://schemas.openxmlformats.org/markup-compatibility/2006" xmlns:o="urn:schemas-microsoft-com:office:office" xmlns:r="http://schemas.openxmlformats.org/officeDocument/2006/relationships" xmlns:m="http://schemas.openxmlformats.org/officeDocument/2006/math" xmlns:v="urn:schemas-microsoft-com:vml" xmlns:wp14="http://schemas.microsoft.com/office/word/2010/wordprocessingDrawing" xmlns:wp="http://schemas.openxmlformats.org/drawingml/2006/wordprocessingDrawing" xmlns:w10="urn:schemas-microsoft-com:office:word" xmlns:w="http://schemas.openxmlformats.org/wordprocessingml/2006/main" xmlns:w14="http://schemas.microsoft.com/office/word/2010/wordml" xmlns:w15="http://schemas.microsoft.com/office/word/2012/wordml" xmlns:w16se="http://schemas.microsoft.com/office/word/2015/wordml/symex" xmlns:wpg="http://schemas.microsoft.com/office/word/2010/wordprocessingGroup" xmlns:wpi="http://schemas.microsoft.com/office/word/2010/wordprocessingInk" xmlns:wne="http://schemas.microsoft.com/office/word/2006/wordml" xmlns:wps="http://schemas.microsoft.com/office/word/2010/wordprocessingShape" mc:Ignorable="w14 w15 w16se wp14">
+<w:document xmlns:wpc="http://schemas.microsoft.com/office/word/2010/wordprocessingCanvas" xmlns:cx="http://schemas.microsoft.com/office/drawing/2014/chartex" xmlns:cx1="http://schemas.microsoft.com/office/drawing/2015/9/8/chartex" xmlns:mc="http://schemas.openxmlformats.org/markup-compatibility/2006" xmlns:o="urn:schemas-microsoft-com:office:office" xmlns:r="http://schemas.openxmlformats.org/officeDocument/2006/relationships" xmlns:m="http://schemas.openxmlformats.org/officeDocument/2006/math" xmlns:v="urn:schemas-microsoft-com:vml" xmlns:wp14="http://schemas.microsoft.com/office/word/2010/wordprocessingDrawing" xmlns:wp="http://schemas.openxmlformats.org/drawingml/2006/wordprocessingDrawing" xmlns:w10="urn:schemas-microsoft-com:office:word" xmlns:w="http://schemas.openxmlformats.org/wordprocessingml/2006/main" xmlns:w14="http://schemas.microsoft.com/office/word/2010/wordml" xmlns:w15="http://schemas.microsoft.com/office/word/2012/wordml" xmlns:w16se="http://schemas.microsoft.com/office/word/2015/wordml/symex" xmlns:wpg="http://schemas.microsoft.com/office/word/2010/wordprocessingGroup" xmlns:wpi="http://schemas.microsoft.com/office/word/2010/wordprocessingInk" xmlns:wne="http://schemas.microsoft.com/office/word/2006/wordml" xmlns:wps="http://schemas.microsoft.com/office/word/2010/wordprocessingShape" mc:Ignorable="w14 w15 w16se wp14">
   <w:body>
     <w:p>
       <w:pPr>
@@ -935,8 +935,15 @@
                 <w:lang w:val="en-US"/>
               </w:rPr>
             </w:pPr>
-            <w:bookmarkStart w:id="0" w:name="_GoBack"/>
-            <w:bookmarkEnd w:id="0"/>
+            <w:r>
+              <w:rPr>
+                <w:rFonts w:cs="Times New Roman"/>
+                <w:sz w:val="24"/>
+                <w:szCs w:val="24"/>
+                <w:lang w:val="en-US"/>
+              </w:rPr>
+              <w:t>Face Recognition Methods &amp; Applications</w:t>
+            </w:r>
           </w:p>
         </w:tc>
       </w:tr>
@@ -956,6 +963,89 @@
                 <w:lang w:val="en-US"/>
               </w:rPr>
             </w:pPr>
+            <w:r>
+              <w:rPr>
+                <w:sz w:val="24"/>
+                <w:szCs w:val="24"/>
+                <w:lang w:val="en-US"/>
+              </w:rPr>
+              <w:t xml:space="preserve"> </w:t>
+            </w:r>
+            <w:r>
+              <w:rPr>
+                <w:lang w:val="en-US"/>
+              </w:rPr>
+              <w:t xml:space="preserve">PARMAR, </w:t>
+            </w:r>
+            <w:proofErr w:type="spellStart"/>
+            <w:r>
+              <w:rPr>
+                <w:lang w:val="en-US"/>
+              </w:rPr>
+              <w:t>Divyarajsinh</w:t>
+            </w:r>
+            <w:proofErr w:type="spellEnd"/>
+            <w:r>
+              <w:rPr>
+                <w:lang w:val="en-US"/>
+              </w:rPr>
+              <w:t xml:space="preserve"> N.; MEHTA, </w:t>
+            </w:r>
+            <w:proofErr w:type="spellStart"/>
+            <w:r>
+              <w:rPr>
+                <w:lang w:val="en-US"/>
+              </w:rPr>
+              <w:t>Brijesh</w:t>
+            </w:r>
+            <w:proofErr w:type="spellEnd"/>
+            <w:r>
+              <w:rPr>
+                <w:lang w:val="en-US"/>
+              </w:rPr>
+              <w:t xml:space="preserve"> B. Face Recognition Methods &amp; Applications. </w:t>
+            </w:r>
+            <w:r>
+              <w:rPr>
+                <w:rStyle w:val="Forte"/>
+                <w:lang w:val="en-US"/>
+              </w:rPr>
+              <w:t>International Journal Of Computer Applications In Technology</w:t>
+            </w:r>
+            <w:r>
+              <w:rPr>
+                <w:lang w:val="en-US"/>
+              </w:rPr>
+              <w:t xml:space="preserve">, </w:t>
+            </w:r>
+            <w:proofErr w:type="spellStart"/>
+            <w:r>
+              <w:rPr>
+                <w:lang w:val="en-US"/>
+              </w:rPr>
+              <w:t>Wadhwan</w:t>
+            </w:r>
+            <w:proofErr w:type="spellEnd"/>
+            <w:r>
+              <w:rPr>
+                <w:lang w:val="en-US"/>
+              </w:rPr>
+              <w:t xml:space="preserve">, v. 1, n. 4, p.84-86, </w:t>
+            </w:r>
+            <w:proofErr w:type="spellStart"/>
+            <w:r>
+              <w:rPr>
+                <w:lang w:val="en-US"/>
+              </w:rPr>
+              <w:t>jan.</w:t>
+            </w:r>
+            <w:proofErr w:type="spellEnd"/>
+            <w:r>
+              <w:rPr>
+                <w:lang w:val="en-US"/>
+              </w:rPr>
+              <w:t xml:space="preserve"> 2014.</w:t>
+            </w:r>
           </w:p>
         </w:tc>
       </w:tr>
@@ -973,248 +1063,408 @@
                 <w:szCs w:val="24"/>
               </w:rPr>
             </w:pPr>
-          </w:p>
-        </w:tc>
-      </w:tr>
-    </w:tbl>
-    <w:p>
-      <w:pPr>
-        <w:rPr>
-          <w:rFonts w:cs="Times New Roman"/>
-          <w:b/>
-          <w:sz w:val="24"/>
-          <w:szCs w:val="24"/>
-        </w:rPr>
-      </w:pPr>
-    </w:p>
-    <w:p>
-      <w:pPr>
-        <w:rPr>
-          <w:rFonts w:cs="Times New Roman"/>
-          <w:b/>
-          <w:sz w:val="24"/>
-          <w:szCs w:val="24"/>
-        </w:rPr>
-      </w:pPr>
-      <w:r>
-        <w:rPr>
-          <w:rFonts w:cs="Times New Roman"/>
-          <w:b/>
-          <w:sz w:val="24"/>
-          <w:szCs w:val="24"/>
-        </w:rPr>
-        <w:br w:type="page"/>
-      </w:r>
-    </w:p>
-    <w:p>
-      <w:pPr>
-        <w:spacing w:after="0"/>
-        <w:jc w:val="both"/>
-        <w:rPr>
-          <w:rFonts w:cs="Times New Roman"/>
-          <w:b/>
-          <w:sz w:val="24"/>
-          <w:szCs w:val="24"/>
-        </w:rPr>
-      </w:pPr>
-      <w:r>
-        <w:rPr>
-          <w:rFonts w:cs="Times New Roman"/>
-          <w:b/>
-          <w:sz w:val="24"/>
-          <w:szCs w:val="24"/>
-        </w:rPr>
-        <w:lastRenderedPageBreak/>
-        <w:t>4</w:t>
-      </w:r>
-      <w:r>
-        <w:rPr>
-          <w:rFonts w:cs="Times New Roman"/>
-          <w:b/>
-          <w:sz w:val="24"/>
-          <w:szCs w:val="24"/>
-        </w:rPr>
-        <w:t>º Fichamento:</w:t>
-      </w:r>
-    </w:p>
-    <w:tbl>
-      <w:tblPr>
-        <w:tblStyle w:val="Tabelacomgrade"/>
-        <w:tblW w:w="0" w:type="auto"/>
-        <w:tblLook w:val="04A0" w:firstRow="1" w:lastRow="0" w:firstColumn="1" w:lastColumn="0" w:noHBand="0" w:noVBand="1"/>
-      </w:tblPr>
-      <w:tblGrid>
-        <w:gridCol w:w="8494"/>
-      </w:tblGrid>
-      <w:tr>
-        <w:tc>
-          <w:tcPr>
-            <w:tcW w:w="8494" w:type="dxa"/>
-          </w:tcPr>
-          <w:p>
-            <w:pPr>
-              <w:tabs>
-                <w:tab w:val="left" w:pos="1785"/>
-              </w:tabs>
-              <w:jc w:val="both"/>
-              <w:rPr>
-                <w:rFonts w:cs="Times New Roman"/>
-                <w:sz w:val="24"/>
-                <w:szCs w:val="24"/>
-                <w:lang w:val="en-US"/>
-              </w:rPr>
-            </w:pPr>
-            <w:r>
-              <w:rPr>
-                <w:rFonts w:cs="Times New Roman"/>
-                <w:sz w:val="24"/>
-                <w:szCs w:val="24"/>
-                <w:lang w:val="en-US"/>
-              </w:rPr>
-              <w:t>Face Recognition Methods &amp; Applications</w:t>
-            </w:r>
-          </w:p>
-        </w:tc>
-      </w:tr>
-      <w:tr>
-        <w:tc>
-          <w:tcPr>
-            <w:tcW w:w="8494" w:type="dxa"/>
-          </w:tcPr>
-          <w:p>
-            <w:pPr>
-              <w:jc w:val="both"/>
-              <w:rPr>
-                <w:rFonts w:cs="Times New Roman"/>
-                <w:b/>
-                <w:sz w:val="24"/>
-                <w:szCs w:val="24"/>
-                <w:lang w:val="en-US"/>
-              </w:rPr>
-            </w:pPr>
-            <w:r>
-              <w:rPr>
-                <w:sz w:val="24"/>
-                <w:szCs w:val="24"/>
-                <w:lang w:val="en-US"/>
+            <w:r>
+              <w:rPr>
+                <w:rFonts w:cs="Times New Roman"/>
+                <w:sz w:val="24"/>
+                <w:szCs w:val="24"/>
+              </w:rPr>
+              <w:t>De acordo com os autores do artigo, existem 3 tipos predominantes de métodos de reconhecimento facial:</w:t>
+            </w:r>
+          </w:p>
+          <w:p>
+            <w:pPr>
+              <w:ind w:left="708"/>
+              <w:jc w:val="both"/>
+              <w:rPr>
+                <w:rFonts w:cs="Times New Roman"/>
+                <w:b/>
+                <w:sz w:val="24"/>
+                <w:szCs w:val="24"/>
+              </w:rPr>
+            </w:pPr>
+          </w:p>
+          <w:p>
+            <w:pPr>
+              <w:jc w:val="both"/>
+              <w:rPr>
+                <w:rFonts w:cs="Times New Roman"/>
+                <w:sz w:val="24"/>
+                <w:szCs w:val="24"/>
+              </w:rPr>
+            </w:pPr>
+            <w:proofErr w:type="spellStart"/>
+            <w:r>
+              <w:rPr>
+                <w:rFonts w:cs="Times New Roman"/>
+                <w:b/>
+                <w:sz w:val="24"/>
+                <w:szCs w:val="24"/>
+              </w:rPr>
+              <w:t>Holistic</w:t>
+            </w:r>
+            <w:proofErr w:type="spellEnd"/>
+            <w:r>
+              <w:rPr>
+                <w:rFonts w:cs="Times New Roman"/>
+                <w:b/>
+                <w:sz w:val="24"/>
+                <w:szCs w:val="24"/>
               </w:rPr>
               <w:t xml:space="preserve"> </w:t>
             </w:r>
-            <w:r>
-              <w:rPr>
-                <w:lang w:val="en-US"/>
-              </w:rPr>
-              <w:t xml:space="preserve">PARMAR, </w:t>
-            </w:r>
             <w:proofErr w:type="spellStart"/>
             <w:r>
               <w:rPr>
-                <w:lang w:val="en-US"/>
-              </w:rPr>
-              <w:t>Divyarajsinh</w:t>
+                <w:rFonts w:cs="Times New Roman"/>
+                <w:b/>
+                <w:sz w:val="24"/>
+                <w:szCs w:val="24"/>
+              </w:rPr>
+              <w:t>Matching</w:t>
             </w:r>
             <w:proofErr w:type="spellEnd"/>
             <w:r>
               <w:rPr>
-                <w:lang w:val="en-US"/>
-              </w:rPr>
-              <w:t xml:space="preserve"> N.; MEHTA, </w:t>
+                <w:rFonts w:cs="Times New Roman"/>
+                <w:b/>
+                <w:sz w:val="24"/>
+                <w:szCs w:val="24"/>
+              </w:rPr>
+              <w:t xml:space="preserve"> </w:t>
             </w:r>
             <w:proofErr w:type="spellStart"/>
             <w:r>
               <w:rPr>
-                <w:lang w:val="en-US"/>
-              </w:rPr>
-              <w:t>Brijesh</w:t>
+                <w:rFonts w:cs="Times New Roman"/>
+                <w:b/>
+                <w:sz w:val="24"/>
+                <w:szCs w:val="24"/>
+              </w:rPr>
+              <w:t>Methods</w:t>
             </w:r>
             <w:proofErr w:type="spellEnd"/>
             <w:r>
               <w:rPr>
-                <w:lang w:val="en-US"/>
-              </w:rPr>
-              <w:t xml:space="preserve"> B. Face Recognition Methods &amp; Applications. </w:t>
-            </w:r>
-            <w:r>
-              <w:rPr>
-                <w:rStyle w:val="Forte"/>
-                <w:lang w:val="en-US"/>
-              </w:rPr>
-              <w:t xml:space="preserve">International Journal </w:t>
-            </w:r>
-            <w:proofErr w:type="gramStart"/>
-            <w:r>
-              <w:rPr>
-                <w:rStyle w:val="Forte"/>
-                <w:lang w:val="en-US"/>
-              </w:rPr>
-              <w:t>Of</w:t>
-            </w:r>
-            <w:proofErr w:type="gramEnd"/>
-            <w:r>
-              <w:rPr>
-                <w:rStyle w:val="Forte"/>
-                <w:lang w:val="en-US"/>
-              </w:rPr>
-              <w:t xml:space="preserve"> Computer Applications In Technology</w:t>
-            </w:r>
-            <w:r>
-              <w:rPr>
-                <w:lang w:val="en-US"/>
-              </w:rPr>
-              <w:t xml:space="preserve">, </w:t>
-            </w:r>
+                <w:rFonts w:cs="Times New Roman"/>
+                <w:b/>
+                <w:sz w:val="24"/>
+                <w:szCs w:val="24"/>
+              </w:rPr>
+              <w:t xml:space="preserve"> (Métodos de Comparação Holística)</w:t>
+            </w:r>
+            <w:r>
+              <w:rPr>
+                <w:rFonts w:cs="Times New Roman"/>
+                <w:b/>
+                <w:sz w:val="24"/>
+                <w:szCs w:val="24"/>
+              </w:rPr>
+              <w:t>:</w:t>
+            </w:r>
+            <w:r>
+              <w:rPr>
+                <w:rFonts w:cs="Times New Roman"/>
+                <w:sz w:val="24"/>
+                <w:szCs w:val="24"/>
+              </w:rPr>
+              <w:t xml:space="preserve"> </w:t>
+            </w:r>
+          </w:p>
+          <w:p>
+            <w:pPr>
+              <w:jc w:val="both"/>
+              <w:rPr>
+                <w:rFonts w:cs="Times New Roman"/>
+                <w:sz w:val="24"/>
+                <w:szCs w:val="24"/>
+              </w:rPr>
+            </w:pPr>
+            <w:r>
+              <w:rPr>
+                <w:rFonts w:cs="Times New Roman"/>
+                <w:sz w:val="24"/>
+                <w:szCs w:val="24"/>
+              </w:rPr>
+              <w:t>No método holístico</w:t>
+            </w:r>
+            <w:r>
+              <w:rPr>
+                <w:rFonts w:cs="Times New Roman"/>
+                <w:sz w:val="24"/>
+                <w:szCs w:val="24"/>
+              </w:rPr>
+              <w:t>, toda a regi</w:t>
+            </w:r>
+            <w:r>
+              <w:rPr>
+                <w:rFonts w:cs="Times New Roman"/>
+                <w:sz w:val="24"/>
+                <w:szCs w:val="24"/>
+              </w:rPr>
+              <w:t xml:space="preserve">ão da face é utilizada como informação de entrada no programa. Alguns exemplos desse método são o </w:t>
+            </w:r>
+            <w:r>
+              <w:rPr>
+                <w:rFonts w:cs="Times New Roman"/>
+                <w:i/>
+                <w:sz w:val="24"/>
+                <w:szCs w:val="24"/>
+              </w:rPr>
+              <w:t>Eigenfaces</w:t>
+            </w:r>
+            <w:r>
+              <w:rPr>
+                <w:rFonts w:cs="Times New Roman"/>
+                <w:sz w:val="24"/>
+                <w:szCs w:val="24"/>
+              </w:rPr>
+              <w:t>, análise de componentes principais, análise de discriminantes lineares e análise de componente independente.</w:t>
+            </w:r>
+            <w:r>
+              <w:rPr>
+                <w:rFonts w:cs="Times New Roman"/>
+                <w:sz w:val="24"/>
+                <w:szCs w:val="24"/>
+              </w:rPr>
+              <w:t xml:space="preserve"> O Eigenfaces considera o reconhecimento facial como um problema de duas dimensões.</w:t>
+            </w:r>
+            <w:r>
+              <w:rPr>
+                <w:rFonts w:cs="Times New Roman"/>
+                <w:sz w:val="24"/>
+                <w:szCs w:val="24"/>
+              </w:rPr>
+              <w:t xml:space="preserve"> </w:t>
+            </w:r>
+          </w:p>
+          <w:p>
+            <w:pPr>
+              <w:ind w:left="708"/>
+              <w:jc w:val="both"/>
+              <w:rPr>
+                <w:rFonts w:cs="Times New Roman"/>
+                <w:sz w:val="24"/>
+                <w:szCs w:val="24"/>
+              </w:rPr>
+            </w:pPr>
+          </w:p>
+          <w:p>
+            <w:pPr>
+              <w:jc w:val="both"/>
+              <w:rPr>
+                <w:rFonts w:cs="Times New Roman"/>
+                <w:sz w:val="24"/>
+                <w:szCs w:val="24"/>
+              </w:rPr>
+            </w:pPr>
+            <w:r>
+              <w:rPr>
+                <w:rFonts w:cs="Times New Roman"/>
+                <w:sz w:val="24"/>
+                <w:szCs w:val="24"/>
+              </w:rPr>
+              <w:t>Nesse método, primeiramente são inseridas imagens em um banco de dados. Essas imagens serão o conjunto de treinamento, que serão utilizadas como referência pelo programa quando estiver identificando um rosto.</w:t>
+            </w:r>
+            <w:r>
+              <w:rPr>
+                <w:rFonts w:cs="Times New Roman"/>
+                <w:sz w:val="24"/>
+                <w:szCs w:val="24"/>
+              </w:rPr>
+              <w:t xml:space="preserve"> O segundo passo é criar o Eigenfaces. Isso é feito através da extração das características principais da face. As imagens de entrada são normalizadas para alinhar os olhos e a boca, e </w:t>
+            </w:r>
+            <w:r>
+              <w:rPr>
+                <w:rFonts w:cs="Times New Roman"/>
+                <w:sz w:val="24"/>
+                <w:szCs w:val="24"/>
+              </w:rPr>
+              <w:t>esses, por sua vez, são redimensionado</w:t>
+            </w:r>
+            <w:r>
+              <w:rPr>
+                <w:rFonts w:cs="Times New Roman"/>
+                <w:sz w:val="24"/>
+                <w:szCs w:val="24"/>
+              </w:rPr>
+              <w:t>s</w:t>
+            </w:r>
+            <w:r>
+              <w:rPr>
+                <w:rFonts w:cs="Times New Roman"/>
+                <w:sz w:val="24"/>
+                <w:szCs w:val="24"/>
+              </w:rPr>
+              <w:t xml:space="preserve"> para que tenham o mesmo tamanho</w:t>
+            </w:r>
+            <w:r>
+              <w:rPr>
+                <w:rFonts w:cs="Times New Roman"/>
+                <w:sz w:val="24"/>
+                <w:szCs w:val="24"/>
+              </w:rPr>
+              <w:t>.</w:t>
+            </w:r>
+            <w:r>
+              <w:rPr>
+                <w:rFonts w:cs="Times New Roman"/>
+                <w:sz w:val="24"/>
+                <w:szCs w:val="24"/>
+              </w:rPr>
+              <w:t xml:space="preserve"> Em seguida, o Eigenfaces pode ser extraído dos dados da imagem utilizando a ferramenta matemática chamada análise de componente principal.</w:t>
+            </w:r>
+          </w:p>
+          <w:p>
+            <w:pPr>
+              <w:ind w:left="708"/>
+              <w:jc w:val="both"/>
+              <w:rPr>
+                <w:rFonts w:cs="Times New Roman"/>
+                <w:sz w:val="24"/>
+                <w:szCs w:val="24"/>
+              </w:rPr>
+            </w:pPr>
+          </w:p>
+          <w:p>
+            <w:pPr>
+              <w:jc w:val="both"/>
+              <w:rPr>
+                <w:rFonts w:cs="Times New Roman"/>
+                <w:sz w:val="24"/>
+                <w:szCs w:val="24"/>
+              </w:rPr>
+            </w:pPr>
+            <w:r>
+              <w:rPr>
+                <w:rFonts w:cs="Times New Roman"/>
+                <w:sz w:val="24"/>
+                <w:szCs w:val="24"/>
+              </w:rPr>
+              <w:t>Depois de criado, cada imagem será representada por um vetor de pesos. Nesta etapa, faces desconhecidas já podem começar a ser comparadas com o Eigenfaces. O peso da imagem desconhecida é comparado com o peso da imagem no banco de dados</w:t>
+            </w:r>
+            <w:r>
+              <w:rPr>
+                <w:rFonts w:cs="Times New Roman"/>
+                <w:sz w:val="24"/>
+                <w:szCs w:val="24"/>
+              </w:rPr>
+              <w:t>, e por fim o programa identifica, ou não, a face.</w:t>
+            </w:r>
+          </w:p>
+          <w:p>
+            <w:pPr>
+              <w:ind w:left="708"/>
+              <w:jc w:val="both"/>
+              <w:rPr>
+                <w:rFonts w:cs="Times New Roman"/>
+                <w:b/>
+                <w:sz w:val="24"/>
+                <w:szCs w:val="24"/>
+              </w:rPr>
+            </w:pPr>
+          </w:p>
+          <w:p>
+            <w:pPr>
+              <w:jc w:val="both"/>
+              <w:rPr>
+                <w:rFonts w:cs="Times New Roman"/>
+                <w:b/>
+                <w:sz w:val="24"/>
+                <w:szCs w:val="24"/>
+              </w:rPr>
+            </w:pPr>
             <w:proofErr w:type="spellStart"/>
             <w:r>
               <w:rPr>
-                <w:lang w:val="en-US"/>
-              </w:rPr>
-              <w:t>Wadhwan</w:t>
+                <w:rFonts w:cs="Times New Roman"/>
+                <w:b/>
+                <w:sz w:val="24"/>
+                <w:szCs w:val="24"/>
+              </w:rPr>
+              <w:t>Feature-Based</w:t>
             </w:r>
             <w:proofErr w:type="spellEnd"/>
             <w:r>
               <w:rPr>
-                <w:lang w:val="en-US"/>
-              </w:rPr>
-              <w:t xml:space="preserve">, v. 1, n. 4, p.84-86, </w:t>
+                <w:rFonts w:cs="Times New Roman"/>
+                <w:b/>
+                <w:sz w:val="24"/>
+                <w:szCs w:val="24"/>
+              </w:rPr>
+              <w:t xml:space="preserve"> </w:t>
             </w:r>
             <w:proofErr w:type="spellStart"/>
             <w:r>
               <w:rPr>
-                <w:lang w:val="en-US"/>
-              </w:rPr>
-              <w:t>jan.</w:t>
+                <w:rFonts w:cs="Times New Roman"/>
+                <w:b/>
+                <w:sz w:val="24"/>
+                <w:szCs w:val="24"/>
+              </w:rPr>
+              <w:t>Methods</w:t>
             </w:r>
             <w:proofErr w:type="spellEnd"/>
             <w:r>
               <w:rPr>
-                <w:lang w:val="en-US"/>
-              </w:rPr>
-              <w:t xml:space="preserve"> 2014.</w:t>
-            </w:r>
-          </w:p>
-        </w:tc>
-      </w:tr>
-      <w:tr>
-        <w:tc>
-          <w:tcPr>
-            <w:tcW w:w="8494" w:type="dxa"/>
-          </w:tcPr>
-          <w:p>
-            <w:pPr>
-              <w:jc w:val="both"/>
-              <w:rPr>
-                <w:rFonts w:cs="Times New Roman"/>
-                <w:sz w:val="24"/>
-                <w:szCs w:val="24"/>
-              </w:rPr>
-            </w:pPr>
-            <w:r>
-              <w:rPr>
-                <w:rFonts w:cs="Times New Roman"/>
-                <w:sz w:val="24"/>
-                <w:szCs w:val="24"/>
-              </w:rPr>
-              <w:t>De acordo com os autores do artigo, existem 3 tipos predominantes de métodos de reconhecimento facial:</w:t>
+                <w:rFonts w:cs="Times New Roman"/>
+                <w:b/>
+                <w:sz w:val="24"/>
+                <w:szCs w:val="24"/>
+              </w:rPr>
+              <w:t xml:space="preserve"> (Métodos Baseados em Características)</w:t>
+            </w:r>
+            <w:r>
+              <w:rPr>
+                <w:rFonts w:cs="Times New Roman"/>
+                <w:b/>
+                <w:sz w:val="24"/>
+                <w:szCs w:val="24"/>
+              </w:rPr>
+              <w:t>:</w:t>
+            </w:r>
+            <w:r>
+              <w:rPr>
+                <w:rFonts w:cs="Times New Roman"/>
+                <w:b/>
+                <w:sz w:val="24"/>
+                <w:szCs w:val="24"/>
+              </w:rPr>
+              <w:t xml:space="preserve"> </w:t>
+            </w:r>
+          </w:p>
+          <w:p>
+            <w:pPr>
+              <w:jc w:val="both"/>
+              <w:rPr>
+                <w:rFonts w:cs="Times New Roman"/>
+                <w:sz w:val="24"/>
+                <w:szCs w:val="24"/>
+              </w:rPr>
+            </w:pPr>
+            <w:r>
+              <w:rPr>
+                <w:rFonts w:cs="Times New Roman"/>
+                <w:sz w:val="24"/>
+                <w:szCs w:val="24"/>
+              </w:rPr>
+              <w:t xml:space="preserve">Nesse método, </w:t>
+            </w:r>
+            <w:r>
+              <w:rPr>
+                <w:rFonts w:cs="Times New Roman"/>
+                <w:sz w:val="24"/>
+                <w:szCs w:val="24"/>
+              </w:rPr>
+              <w:t>as características principais do rosto s</w:t>
+            </w:r>
+            <w:r>
+              <w:rPr>
+                <w:rFonts w:cs="Times New Roman"/>
+                <w:sz w:val="24"/>
+                <w:szCs w:val="24"/>
+              </w:rPr>
+              <w:t xml:space="preserve">ão localizadas, como olhos, nariz e boca, e sua localização e estatísticas locais são alimentadas em um classificador estrutural. Um dos principais desafios deste método é a restauração de características, ou seja, quando o sistema tenta recuperar partes da face que estão ocultas devido à variação de posições da cabeça. </w:t>
             </w:r>
           </w:p>
           <w:p>
@@ -1223,11 +1473,60 @@
               <w:jc w:val="both"/>
               <w:rPr>
                 <w:rFonts w:cs="Times New Roman"/>
-                <w:b/>
-                <w:sz w:val="24"/>
-                <w:szCs w:val="24"/>
-              </w:rPr>
-            </w:pPr>
+                <w:sz w:val="24"/>
+                <w:szCs w:val="24"/>
+              </w:rPr>
+            </w:pPr>
+          </w:p>
+          <w:p>
+            <w:pPr>
+              <w:jc w:val="both"/>
+              <w:rPr>
+                <w:rFonts w:cs="Times New Roman"/>
+                <w:sz w:val="24"/>
+                <w:szCs w:val="24"/>
+              </w:rPr>
+            </w:pPr>
+            <w:r>
+              <w:rPr>
+                <w:rFonts w:cs="Times New Roman"/>
+                <w:sz w:val="24"/>
+                <w:szCs w:val="24"/>
+              </w:rPr>
+              <w:t>No geral, possui 3 métodos para</w:t>
+            </w:r>
+            <w:r>
+              <w:rPr>
+                <w:rFonts w:cs="Times New Roman"/>
+                <w:sz w:val="24"/>
+                <w:szCs w:val="24"/>
+              </w:rPr>
+              <w:t xml:space="preserve"> extração de características: método genérico, baseado em cantos, linhas e curvas; método baseado em modelos de características; m</w:t>
+            </w:r>
+            <w:r>
+              <w:rPr>
+                <w:rFonts w:cs="Times New Roman"/>
+                <w:sz w:val="24"/>
+                <w:szCs w:val="24"/>
+              </w:rPr>
+              <w:t xml:space="preserve">étodos de correspondência estrutural que levam em consideração restrições geométricas </w:t>
+            </w:r>
+            <w:r>
+              <w:rPr>
+                <w:rFonts w:cs="Times New Roman"/>
+                <w:sz w:val="24"/>
+                <w:szCs w:val="24"/>
+              </w:rPr>
+              <w:t>das características</w:t>
+            </w:r>
+            <w:r>
+              <w:rPr>
+                <w:rFonts w:cs="Times New Roman"/>
+                <w:sz w:val="24"/>
+                <w:szCs w:val="24"/>
+              </w:rPr>
+              <w:t xml:space="preserve">. </w:t>
+            </w:r>
           </w:p>
           <w:p>
             <w:pPr>
@@ -1235,6 +1534,18 @@
               <w:jc w:val="both"/>
               <w:rPr>
                 <w:rFonts w:cs="Times New Roman"/>
+                <w:b/>
+                <w:sz w:val="24"/>
+                <w:szCs w:val="24"/>
+              </w:rPr>
+            </w:pPr>
+          </w:p>
+          <w:p>
+            <w:pPr>
+              <w:jc w:val="both"/>
+              <w:rPr>
+                <w:rFonts w:cs="Times New Roman"/>
+                <w:b/>
                 <w:sz w:val="24"/>
                 <w:szCs w:val="24"/>
               </w:rPr>
@@ -1247,7 +1558,7 @@
                 <w:sz w:val="24"/>
                 <w:szCs w:val="24"/>
               </w:rPr>
-              <w:t>Holistic</w:t>
+              <w:t>Hybrid</w:t>
             </w:r>
             <w:proofErr w:type="spellEnd"/>
             <w:r>
@@ -1267,7 +1578,7 @@
                 <w:sz w:val="24"/>
                 <w:szCs w:val="24"/>
               </w:rPr>
-              <w:t>Matching</w:t>
+              <w:t>Methods</w:t>
             </w:r>
             <w:proofErr w:type="spellEnd"/>
             <w:r>
@@ -1277,44 +1588,67 @@
                 <w:sz w:val="24"/>
                 <w:szCs w:val="24"/>
               </w:rPr>
+              <w:t xml:space="preserve"> (Métodos Híbridos)</w:t>
+            </w:r>
+            <w:r>
+              <w:rPr>
+                <w:rFonts w:cs="Times New Roman"/>
+                <w:b/>
+                <w:sz w:val="24"/>
+                <w:szCs w:val="24"/>
+              </w:rPr>
+              <w:t>:</w:t>
+            </w:r>
+            <w:r>
+              <w:rPr>
+                <w:rFonts w:cs="Times New Roman"/>
+                <w:b/>
+                <w:sz w:val="24"/>
+                <w:szCs w:val="24"/>
+              </w:rPr>
               <w:t xml:space="preserve"> </w:t>
             </w:r>
-            <w:proofErr w:type="spellStart"/>
-            <w:r>
-              <w:rPr>
-                <w:rFonts w:cs="Times New Roman"/>
-                <w:b/>
-                <w:sz w:val="24"/>
-                <w:szCs w:val="24"/>
-              </w:rPr>
-              <w:t>Methods</w:t>
-            </w:r>
-            <w:proofErr w:type="spellEnd"/>
-            <w:r>
-              <w:rPr>
-                <w:rFonts w:cs="Times New Roman"/>
-                <w:b/>
-                <w:sz w:val="24"/>
-                <w:szCs w:val="24"/>
-              </w:rPr>
-              <w:t xml:space="preserve"> (Métodos de Comparação Holística)</w:t>
-            </w:r>
-            <w:r>
-              <w:rPr>
-                <w:rFonts w:cs="Times New Roman"/>
-                <w:b/>
-                <w:sz w:val="24"/>
-                <w:szCs w:val="24"/>
-              </w:rPr>
-              <w:t>:</w:t>
-            </w:r>
-            <w:r>
-              <w:rPr>
-                <w:rFonts w:cs="Times New Roman"/>
-                <w:sz w:val="24"/>
-                <w:szCs w:val="24"/>
-              </w:rPr>
-              <w:t xml:space="preserve"> </w:t>
+          </w:p>
+          <w:p>
+            <w:pPr>
+              <w:jc w:val="both"/>
+              <w:rPr>
+                <w:rFonts w:cs="Times New Roman"/>
+                <w:sz w:val="24"/>
+                <w:szCs w:val="24"/>
+              </w:rPr>
+            </w:pPr>
+            <w:r>
+              <w:rPr>
+                <w:rFonts w:cs="Times New Roman"/>
+                <w:sz w:val="24"/>
+                <w:szCs w:val="24"/>
+              </w:rPr>
+              <w:t>Este método utiliza u</w:t>
+            </w:r>
+            <w:r>
+              <w:rPr>
+                <w:rFonts w:cs="Times New Roman"/>
+                <w:sz w:val="24"/>
+                <w:szCs w:val="24"/>
+              </w:rPr>
+              <w:t>ma mistura dos métodos anteriores.</w:t>
+            </w:r>
+            <w:r>
+              <w:rPr>
+                <w:rFonts w:cs="Times New Roman"/>
+                <w:sz w:val="24"/>
+                <w:szCs w:val="24"/>
+              </w:rPr>
+              <w:t xml:space="preserve"> Geralmente são utilizadas “imagens 3D” para a realização de reconhecimento neste método. Isso significa que o sistema capta a face do indivíduo por inteiro, tendo acesso a todos o</w:t>
+            </w:r>
+            <w:r>
+              <w:rPr>
+                <w:rFonts w:cs="Times New Roman"/>
+                <w:sz w:val="24"/>
+                <w:szCs w:val="24"/>
+              </w:rPr>
+              <w:t>s ângulos possíveis.</w:t>
             </w:r>
           </w:p>
           <w:p>
@@ -1327,62 +1661,112 @@
                 <w:szCs w:val="24"/>
               </w:rPr>
             </w:pPr>
-            <w:r>
-              <w:rPr>
-                <w:rFonts w:cs="Times New Roman"/>
-                <w:sz w:val="24"/>
-                <w:szCs w:val="24"/>
-              </w:rPr>
-              <w:t>No método holístico</w:t>
-            </w:r>
-            <w:r>
-              <w:rPr>
-                <w:rFonts w:cs="Times New Roman"/>
-                <w:sz w:val="24"/>
-                <w:szCs w:val="24"/>
-              </w:rPr>
-              <w:t>, toda a regi</w:t>
-            </w:r>
-            <w:r>
-              <w:rPr>
-                <w:rFonts w:cs="Times New Roman"/>
-                <w:sz w:val="24"/>
-                <w:szCs w:val="24"/>
-              </w:rPr>
-              <w:t xml:space="preserve">ão da face é utilizada como informação de entrada no programa. Alguns exemplos desse método são o </w:t>
-            </w:r>
-            <w:r>
-              <w:rPr>
-                <w:rFonts w:cs="Times New Roman"/>
-                <w:i/>
-                <w:sz w:val="24"/>
-                <w:szCs w:val="24"/>
-              </w:rPr>
-              <w:t>Eigenfaces</w:t>
-            </w:r>
-            <w:r>
-              <w:rPr>
-                <w:rFonts w:cs="Times New Roman"/>
-                <w:sz w:val="24"/>
-                <w:szCs w:val="24"/>
-              </w:rPr>
-              <w:t>, análise de componentes principais, análise de discriminantes lineares e análise de componente independente.</w:t>
-            </w:r>
-            <w:r>
-              <w:rPr>
-                <w:rFonts w:cs="Times New Roman"/>
-                <w:sz w:val="24"/>
-                <w:szCs w:val="24"/>
-              </w:rPr>
-              <w:t xml:space="preserve"> O Eigenfaces considera o reconhecimento facial como um problema de duas dimensões.</w:t>
-            </w:r>
-            <w:r>
-              <w:rPr>
-                <w:rFonts w:cs="Times New Roman"/>
-                <w:sz w:val="24"/>
-                <w:szCs w:val="24"/>
-              </w:rPr>
-              <w:t xml:space="preserve"> </w:t>
+          </w:p>
+          <w:p>
+            <w:pPr>
+              <w:jc w:val="both"/>
+              <w:rPr>
+                <w:rFonts w:cs="Times New Roman"/>
+                <w:sz w:val="24"/>
+                <w:szCs w:val="24"/>
+              </w:rPr>
+            </w:pPr>
+            <w:r>
+              <w:rPr>
+                <w:rFonts w:cs="Times New Roman"/>
+                <w:sz w:val="24"/>
+                <w:szCs w:val="24"/>
+              </w:rPr>
+              <w:lastRenderedPageBreak/>
+              <w:t xml:space="preserve">O processo geralmente se dá através dos seguintes passos: detecção, posicionamento, medição, representação e comparação. </w:t>
+            </w:r>
+            <w:r>
+              <w:rPr>
+                <w:rFonts w:cs="Times New Roman"/>
+                <w:sz w:val="24"/>
+                <w:szCs w:val="24"/>
+              </w:rPr>
+              <w:t xml:space="preserve">Na detecção, uma face é capturada, podendo ser utilizada uma foto já fornecida do indivíduo ou uma gravação em tempo real do mesmo. Após isso, </w:t>
+            </w:r>
+            <w:r>
+              <w:rPr>
+                <w:rFonts w:cs="Times New Roman"/>
+                <w:sz w:val="24"/>
+                <w:szCs w:val="24"/>
+              </w:rPr>
+              <w:t>n</w:t>
+            </w:r>
+            <w:r>
+              <w:rPr>
+                <w:rFonts w:cs="Times New Roman"/>
+                <w:sz w:val="24"/>
+                <w:szCs w:val="24"/>
+              </w:rPr>
+              <w:t xml:space="preserve">o posicionamento </w:t>
+            </w:r>
+            <w:r>
+              <w:rPr>
+                <w:rFonts w:cs="Times New Roman"/>
+                <w:sz w:val="24"/>
+                <w:szCs w:val="24"/>
+              </w:rPr>
+              <w:t>é feita a identificação do local, tamanho e ângulo no qual se encontra a cabeça</w:t>
+            </w:r>
+            <w:r>
+              <w:rPr>
+                <w:rFonts w:cs="Times New Roman"/>
+                <w:sz w:val="24"/>
+                <w:szCs w:val="24"/>
+              </w:rPr>
+              <w:t xml:space="preserve">. Em seguida, é feita a medição </w:t>
+            </w:r>
+            <w:r>
+              <w:rPr>
+                <w:rFonts w:cs="Times New Roman"/>
+                <w:sz w:val="24"/>
+                <w:szCs w:val="24"/>
+              </w:rPr>
+              <w:t>das curvas da face, para se construir um modelo com um foco específico na parte tanto de dentro quanto de fora do olho, além do ângulo do nariz</w:t>
+            </w:r>
+            <w:r>
+              <w:rPr>
+                <w:rFonts w:cs="Times New Roman"/>
+                <w:sz w:val="24"/>
+                <w:szCs w:val="24"/>
+              </w:rPr>
+              <w:t>. Na etapa da representação,</w:t>
+            </w:r>
+            <w:r>
+              <w:rPr>
+                <w:rFonts w:cs="Times New Roman"/>
+                <w:sz w:val="24"/>
+                <w:szCs w:val="24"/>
+              </w:rPr>
+              <w:t xml:space="preserve"> o modelo é transformado em código</w:t>
+            </w:r>
+            <w:r>
+              <w:rPr>
+                <w:rFonts w:cs="Times New Roman"/>
+                <w:sz w:val="24"/>
+                <w:szCs w:val="24"/>
+              </w:rPr>
+              <w:t>. Por fim</w:t>
+            </w:r>
+            <w:r>
+              <w:rPr>
+                <w:rFonts w:cs="Times New Roman"/>
+                <w:sz w:val="24"/>
+                <w:szCs w:val="24"/>
+              </w:rPr>
+              <w:t>, são comparadas as imagens coletadas com aquelas disponíveis no banco de dados</w:t>
+            </w:r>
+            <w:r>
+              <w:rPr>
+                <w:rFonts w:cs="Times New Roman"/>
+                <w:sz w:val="24"/>
+                <w:szCs w:val="24"/>
+              </w:rPr>
+              <w:t>.</w:t>
             </w:r>
           </w:p>
           <w:p>
@@ -1398,552 +1782,15 @@
           </w:p>
           <w:p>
             <w:pPr>
-              <w:ind w:left="708"/>
-              <w:jc w:val="both"/>
-              <w:rPr>
-                <w:rFonts w:cs="Times New Roman"/>
-                <w:sz w:val="24"/>
-                <w:szCs w:val="24"/>
-              </w:rPr>
-            </w:pPr>
-            <w:r>
-              <w:rPr>
-                <w:rFonts w:cs="Times New Roman"/>
-                <w:sz w:val="24"/>
-                <w:szCs w:val="24"/>
-              </w:rPr>
-              <w:t>Nesse método, primeiramente são inseridas imagens em um banco de dados. Essas imagens serão o conjunto de treinamento, que serão utilizadas como referência pelo programa quando estiver identificando um rosto.</w:t>
-            </w:r>
-            <w:r>
-              <w:rPr>
-                <w:rFonts w:cs="Times New Roman"/>
-                <w:sz w:val="24"/>
-                <w:szCs w:val="24"/>
-              </w:rPr>
-              <w:t xml:space="preserve"> O segundo passo é criar o Eigenfaces. Isso é feito através da extração das características principais da face. As imagens de entrada são normalizadas para alinhar os olhos e a boca, e </w:t>
-            </w:r>
-            <w:r>
-              <w:rPr>
-                <w:rFonts w:cs="Times New Roman"/>
-                <w:sz w:val="24"/>
-                <w:szCs w:val="24"/>
-              </w:rPr>
-              <w:t>esses, por sua vez, são redimensionado</w:t>
-            </w:r>
-            <w:r>
-              <w:rPr>
-                <w:rFonts w:cs="Times New Roman"/>
-                <w:sz w:val="24"/>
-                <w:szCs w:val="24"/>
-              </w:rPr>
-              <w:t>s</w:t>
-            </w:r>
-            <w:r>
-              <w:rPr>
-                <w:rFonts w:cs="Times New Roman"/>
-                <w:sz w:val="24"/>
-                <w:szCs w:val="24"/>
-              </w:rPr>
-              <w:t xml:space="preserve"> para que tenham o mesmo tamanho</w:t>
-            </w:r>
-            <w:r>
-              <w:rPr>
-                <w:rFonts w:cs="Times New Roman"/>
-                <w:sz w:val="24"/>
-                <w:szCs w:val="24"/>
-              </w:rPr>
-              <w:t>.</w:t>
-            </w:r>
-            <w:r>
-              <w:rPr>
-                <w:rFonts w:cs="Times New Roman"/>
-                <w:sz w:val="24"/>
-                <w:szCs w:val="24"/>
-              </w:rPr>
-              <w:t xml:space="preserve"> Em seguida, o Eigenfaces pode ser extraído dos dados da imagem utilizando a ferramenta matemática chamada análise de componente principal.</w:t>
-            </w:r>
-          </w:p>
-          <w:p>
-            <w:pPr>
-              <w:ind w:left="708"/>
-              <w:jc w:val="both"/>
-              <w:rPr>
-                <w:rFonts w:cs="Times New Roman"/>
-                <w:sz w:val="24"/>
-                <w:szCs w:val="24"/>
-              </w:rPr>
-            </w:pPr>
-          </w:p>
-          <w:p>
-            <w:pPr>
-              <w:ind w:left="708"/>
-              <w:jc w:val="both"/>
-              <w:rPr>
-                <w:rFonts w:cs="Times New Roman"/>
-                <w:sz w:val="24"/>
-                <w:szCs w:val="24"/>
-              </w:rPr>
-            </w:pPr>
-            <w:r>
-              <w:rPr>
-                <w:rFonts w:cs="Times New Roman"/>
-                <w:sz w:val="24"/>
-                <w:szCs w:val="24"/>
-              </w:rPr>
-              <w:t>Depois de criado, cada imagem será representada por um vetor de pesos. Nesta etapa, faces desconhecidas já podem começar a ser comparadas com o Eigenfaces. O peso da imagem desconhecida é comparado com o peso da imagem no banco de dados</w:t>
-            </w:r>
-            <w:r>
-              <w:rPr>
-                <w:rFonts w:cs="Times New Roman"/>
-                <w:sz w:val="24"/>
-                <w:szCs w:val="24"/>
-              </w:rPr>
-              <w:t>, e por fim o programa identifica, ou não, a face.</w:t>
-            </w:r>
-          </w:p>
-          <w:p>
-            <w:pPr>
-              <w:ind w:left="708"/>
-              <w:jc w:val="both"/>
-              <w:rPr>
-                <w:rFonts w:cs="Times New Roman"/>
-                <w:b/>
-                <w:sz w:val="24"/>
-                <w:szCs w:val="24"/>
-              </w:rPr>
-            </w:pPr>
-          </w:p>
-          <w:p>
-            <w:pPr>
-              <w:ind w:left="708"/>
-              <w:jc w:val="both"/>
-              <w:rPr>
-                <w:rFonts w:cs="Times New Roman"/>
-                <w:b/>
-                <w:sz w:val="24"/>
-                <w:szCs w:val="24"/>
-              </w:rPr>
-            </w:pPr>
-            <w:proofErr w:type="spellStart"/>
-            <w:r>
-              <w:rPr>
-                <w:rFonts w:cs="Times New Roman"/>
-                <w:b/>
-                <w:sz w:val="24"/>
-                <w:szCs w:val="24"/>
-              </w:rPr>
-              <w:t>Feature-Based</w:t>
-            </w:r>
-            <w:proofErr w:type="spellEnd"/>
-            <w:r>
-              <w:rPr>
-                <w:rFonts w:cs="Times New Roman"/>
-                <w:b/>
-                <w:sz w:val="24"/>
-                <w:szCs w:val="24"/>
-              </w:rPr>
-              <w:t xml:space="preserve"> </w:t>
-            </w:r>
-            <w:proofErr w:type="spellStart"/>
-            <w:r>
-              <w:rPr>
-                <w:rFonts w:cs="Times New Roman"/>
-                <w:b/>
-                <w:sz w:val="24"/>
-                <w:szCs w:val="24"/>
-              </w:rPr>
-              <w:t>Methods</w:t>
-            </w:r>
-            <w:proofErr w:type="spellEnd"/>
-            <w:r>
-              <w:rPr>
-                <w:rFonts w:cs="Times New Roman"/>
-                <w:b/>
-                <w:sz w:val="24"/>
-                <w:szCs w:val="24"/>
-              </w:rPr>
-              <w:t xml:space="preserve"> (Métodos Baseados em Características)</w:t>
-            </w:r>
-            <w:r>
-              <w:rPr>
-                <w:rFonts w:cs="Times New Roman"/>
-                <w:b/>
-                <w:sz w:val="24"/>
-                <w:szCs w:val="24"/>
-              </w:rPr>
-              <w:t>:</w:t>
-            </w:r>
-            <w:r>
-              <w:rPr>
-                <w:rFonts w:cs="Times New Roman"/>
-                <w:b/>
-                <w:sz w:val="24"/>
-                <w:szCs w:val="24"/>
-              </w:rPr>
-              <w:t xml:space="preserve"> </w:t>
-            </w:r>
-          </w:p>
-          <w:p>
-            <w:pPr>
-              <w:ind w:left="708"/>
-              <w:jc w:val="both"/>
-              <w:rPr>
-                <w:rFonts w:cs="Times New Roman"/>
-                <w:sz w:val="24"/>
-                <w:szCs w:val="24"/>
-              </w:rPr>
-            </w:pPr>
-            <w:r>
-              <w:rPr>
-                <w:rFonts w:cs="Times New Roman"/>
-                <w:sz w:val="24"/>
-                <w:szCs w:val="24"/>
-              </w:rPr>
-              <w:t xml:space="preserve">Nesse método, </w:t>
-            </w:r>
-            <w:r>
-              <w:rPr>
-                <w:rFonts w:cs="Times New Roman"/>
-                <w:sz w:val="24"/>
-                <w:szCs w:val="24"/>
-              </w:rPr>
-              <w:t>as características principais do rosto s</w:t>
-            </w:r>
-            <w:r>
-              <w:rPr>
-                <w:rFonts w:cs="Times New Roman"/>
-                <w:sz w:val="24"/>
-                <w:szCs w:val="24"/>
-              </w:rPr>
-              <w:t xml:space="preserve">ão localizadas, como olhos, nariz e boca, e sua localização e estatísticas locais são alimentadas em um classificador estrutural. Um dos principais desafios deste método é a restauração de características, ou seja, quando o sistema tenta recuperar partes da face que estão ocultas devido à variação de posições da cabeça. </w:t>
-            </w:r>
-          </w:p>
-          <w:p>
-            <w:pPr>
-              <w:ind w:left="708"/>
-              <w:jc w:val="both"/>
-              <w:rPr>
-                <w:rFonts w:cs="Times New Roman"/>
-                <w:sz w:val="24"/>
-                <w:szCs w:val="24"/>
-              </w:rPr>
-            </w:pPr>
-          </w:p>
-          <w:p>
-            <w:pPr>
-              <w:ind w:left="708"/>
-              <w:jc w:val="both"/>
-              <w:rPr>
-                <w:rFonts w:cs="Times New Roman"/>
-                <w:sz w:val="24"/>
-                <w:szCs w:val="24"/>
-              </w:rPr>
-            </w:pPr>
-            <w:r>
-              <w:rPr>
-                <w:rFonts w:cs="Times New Roman"/>
-                <w:sz w:val="24"/>
-                <w:szCs w:val="24"/>
-              </w:rPr>
-              <w:t>No geral, possui 3 métodos para</w:t>
-            </w:r>
-            <w:r>
-              <w:rPr>
-                <w:rFonts w:cs="Times New Roman"/>
-                <w:sz w:val="24"/>
-                <w:szCs w:val="24"/>
-              </w:rPr>
-              <w:t xml:space="preserve"> extração de características: método genérico, baseado em cantos, linhas e curvas; método baseado em modelos de características; m</w:t>
-            </w:r>
-            <w:r>
-              <w:rPr>
-                <w:rFonts w:cs="Times New Roman"/>
-                <w:sz w:val="24"/>
-                <w:szCs w:val="24"/>
-              </w:rPr>
-              <w:t xml:space="preserve">étodos de correspondência estrutural que levam em consideração restrições geométricas </w:t>
-            </w:r>
-            <w:r>
-              <w:rPr>
-                <w:rFonts w:cs="Times New Roman"/>
-                <w:sz w:val="24"/>
-                <w:szCs w:val="24"/>
-              </w:rPr>
-              <w:t>das características</w:t>
-            </w:r>
-            <w:r>
-              <w:rPr>
-                <w:rFonts w:cs="Times New Roman"/>
-                <w:sz w:val="24"/>
-                <w:szCs w:val="24"/>
-              </w:rPr>
-              <w:t xml:space="preserve">. </w:t>
-            </w:r>
-          </w:p>
-          <w:p>
-            <w:pPr>
-              <w:ind w:left="708"/>
-              <w:jc w:val="both"/>
-              <w:rPr>
-                <w:rFonts w:cs="Times New Roman"/>
-                <w:b/>
-                <w:sz w:val="24"/>
-                <w:szCs w:val="24"/>
-              </w:rPr>
-            </w:pPr>
-          </w:p>
-          <w:p>
-            <w:pPr>
-              <w:ind w:left="708"/>
-              <w:jc w:val="both"/>
-              <w:rPr>
-                <w:rFonts w:cs="Times New Roman"/>
-                <w:b/>
-                <w:sz w:val="24"/>
-                <w:szCs w:val="24"/>
-              </w:rPr>
-            </w:pPr>
-            <w:proofErr w:type="spellStart"/>
-            <w:r>
-              <w:rPr>
-                <w:rFonts w:cs="Times New Roman"/>
-                <w:b/>
-                <w:sz w:val="24"/>
-                <w:szCs w:val="24"/>
-              </w:rPr>
-              <w:t>Hybrid</w:t>
-            </w:r>
-            <w:proofErr w:type="spellEnd"/>
-            <w:r>
-              <w:rPr>
-                <w:rFonts w:cs="Times New Roman"/>
-                <w:b/>
-                <w:sz w:val="24"/>
-                <w:szCs w:val="24"/>
-              </w:rPr>
-              <w:t xml:space="preserve"> </w:t>
-            </w:r>
-            <w:proofErr w:type="spellStart"/>
-            <w:r>
-              <w:rPr>
-                <w:rFonts w:cs="Times New Roman"/>
-                <w:b/>
-                <w:sz w:val="24"/>
-                <w:szCs w:val="24"/>
-              </w:rPr>
-              <w:t>Methods</w:t>
-            </w:r>
-            <w:proofErr w:type="spellEnd"/>
-            <w:r>
-              <w:rPr>
-                <w:rFonts w:cs="Times New Roman"/>
-                <w:b/>
-                <w:sz w:val="24"/>
-                <w:szCs w:val="24"/>
-              </w:rPr>
-              <w:t xml:space="preserve"> (Métodos Híbridos)</w:t>
-            </w:r>
-            <w:r>
-              <w:rPr>
-                <w:rFonts w:cs="Times New Roman"/>
-                <w:b/>
-                <w:sz w:val="24"/>
-                <w:szCs w:val="24"/>
-              </w:rPr>
-              <w:t>:</w:t>
-            </w:r>
-            <w:r>
-              <w:rPr>
-                <w:rFonts w:cs="Times New Roman"/>
-                <w:b/>
-                <w:sz w:val="24"/>
-                <w:szCs w:val="24"/>
-              </w:rPr>
-              <w:t xml:space="preserve"> </w:t>
-            </w:r>
-          </w:p>
-          <w:p>
-            <w:pPr>
-              <w:ind w:left="708"/>
-              <w:jc w:val="both"/>
-              <w:rPr>
-                <w:rFonts w:cs="Times New Roman"/>
-                <w:sz w:val="24"/>
-                <w:szCs w:val="24"/>
-              </w:rPr>
-            </w:pPr>
-            <w:r>
-              <w:rPr>
-                <w:rFonts w:cs="Times New Roman"/>
-                <w:sz w:val="24"/>
-                <w:szCs w:val="24"/>
-              </w:rPr>
-              <w:t>Este método utiliza u</w:t>
-            </w:r>
-            <w:r>
-              <w:rPr>
-                <w:rFonts w:cs="Times New Roman"/>
-                <w:sz w:val="24"/>
-                <w:szCs w:val="24"/>
-              </w:rPr>
-              <w:t>ma mistura dos métodos anteriores.</w:t>
-            </w:r>
-            <w:r>
-              <w:rPr>
-                <w:rFonts w:cs="Times New Roman"/>
-                <w:sz w:val="24"/>
-                <w:szCs w:val="24"/>
-              </w:rPr>
-              <w:t xml:space="preserve"> Geralmente são utilizadas “imagens 3D” para a realização de reconhecimento neste método. Isso significa que o sistema capta a face do indivíduo por inteiro, tendo acesso a todos o</w:t>
-            </w:r>
-            <w:r>
-              <w:rPr>
-                <w:rFonts w:cs="Times New Roman"/>
-                <w:sz w:val="24"/>
-                <w:szCs w:val="24"/>
-              </w:rPr>
-              <w:t>s ângulos possíveis.</w:t>
-            </w:r>
-          </w:p>
-          <w:p>
-            <w:pPr>
-              <w:ind w:left="708"/>
-              <w:jc w:val="both"/>
-              <w:rPr>
-                <w:rFonts w:cs="Times New Roman"/>
-                <w:sz w:val="24"/>
-                <w:szCs w:val="24"/>
-              </w:rPr>
-            </w:pPr>
-          </w:p>
-          <w:p>
-            <w:pPr>
-              <w:ind w:left="708"/>
-              <w:jc w:val="both"/>
-              <w:rPr>
-                <w:rFonts w:cs="Times New Roman"/>
-                <w:sz w:val="24"/>
-                <w:szCs w:val="24"/>
-              </w:rPr>
-            </w:pPr>
-            <w:r>
-              <w:rPr>
-                <w:rFonts w:cs="Times New Roman"/>
-                <w:sz w:val="24"/>
-                <w:szCs w:val="24"/>
-              </w:rPr>
-              <w:t xml:space="preserve">O processo geralmente se dá através dos seguintes passos: detecção, posicionamento, medição, representação e comparação. </w:t>
-            </w:r>
-            <w:r>
-              <w:rPr>
-                <w:rFonts w:cs="Times New Roman"/>
-                <w:sz w:val="24"/>
-                <w:szCs w:val="24"/>
-              </w:rPr>
-              <w:t xml:space="preserve">Na detecção, uma face é capturada, podendo ser utilizada uma foto já fornecida do indivíduo ou uma gravação em tempo real do mesmo. Após isso, </w:t>
-            </w:r>
-            <w:r>
-              <w:rPr>
-                <w:rFonts w:cs="Times New Roman"/>
-                <w:sz w:val="24"/>
-                <w:szCs w:val="24"/>
-              </w:rPr>
-              <w:t>n</w:t>
-            </w:r>
-            <w:r>
-              <w:rPr>
-                <w:rFonts w:cs="Times New Roman"/>
-                <w:sz w:val="24"/>
-                <w:szCs w:val="24"/>
-              </w:rPr>
-              <w:t xml:space="preserve">o posicionamento </w:t>
-            </w:r>
-            <w:r>
-              <w:rPr>
-                <w:rFonts w:cs="Times New Roman"/>
-                <w:sz w:val="24"/>
-                <w:szCs w:val="24"/>
-              </w:rPr>
-              <w:t>é feita a identificação do local, tamanho e ângulo no qual se encontra a cabeça</w:t>
-            </w:r>
-            <w:r>
-              <w:rPr>
-                <w:rFonts w:cs="Times New Roman"/>
-                <w:sz w:val="24"/>
-                <w:szCs w:val="24"/>
-              </w:rPr>
-              <w:t xml:space="preserve">. Em seguida, é feita a medição </w:t>
-            </w:r>
-            <w:r>
-              <w:rPr>
-                <w:rFonts w:cs="Times New Roman"/>
-                <w:sz w:val="24"/>
-                <w:szCs w:val="24"/>
-              </w:rPr>
-              <w:t>das curvas da face, para se construir um modelo com um foco específico na parte tanto de dentro quanto de fora do olho, além do ângulo do nariz</w:t>
-            </w:r>
-            <w:r>
-              <w:rPr>
-                <w:rFonts w:cs="Times New Roman"/>
-                <w:sz w:val="24"/>
-                <w:szCs w:val="24"/>
-              </w:rPr>
-              <w:t>. Na etapa da representação,</w:t>
-            </w:r>
-            <w:r>
-              <w:rPr>
-                <w:rFonts w:cs="Times New Roman"/>
-                <w:sz w:val="24"/>
-                <w:szCs w:val="24"/>
-              </w:rPr>
-              <w:t xml:space="preserve"> o modelo é transformado em código</w:t>
-            </w:r>
-            <w:r>
-              <w:rPr>
-                <w:rFonts w:cs="Times New Roman"/>
-                <w:sz w:val="24"/>
-                <w:szCs w:val="24"/>
-              </w:rPr>
-              <w:t>. Por fim</w:t>
-            </w:r>
-            <w:r>
-              <w:rPr>
-                <w:rFonts w:cs="Times New Roman"/>
-                <w:sz w:val="24"/>
-                <w:szCs w:val="24"/>
-              </w:rPr>
-              <w:t>, são comparadas as imagens coletadas com aquelas disponíveis no banco de dados</w:t>
-            </w:r>
-            <w:r>
-              <w:rPr>
-                <w:rFonts w:cs="Times New Roman"/>
-                <w:sz w:val="24"/>
-                <w:szCs w:val="24"/>
-              </w:rPr>
-              <w:t>.</w:t>
-            </w:r>
-          </w:p>
-          <w:p>
-            <w:pPr>
-              <w:ind w:left="708"/>
-              <w:jc w:val="both"/>
-              <w:rPr>
-                <w:rFonts w:cs="Times New Roman"/>
-                <w:sz w:val="24"/>
-                <w:szCs w:val="24"/>
-              </w:rPr>
-            </w:pPr>
-          </w:p>
-          <w:p>
-            <w:pPr>
-              <w:ind w:left="708"/>
-              <w:jc w:val="both"/>
-              <w:rPr>
-                <w:rFonts w:cs="Times New Roman"/>
-                <w:sz w:val="24"/>
-                <w:szCs w:val="24"/>
-              </w:rPr>
-            </w:pPr>
+              <w:jc w:val="both"/>
+              <w:rPr>
+                <w:rFonts w:cs="Times New Roman"/>
+                <w:sz w:val="24"/>
+                <w:szCs w:val="24"/>
+              </w:rPr>
+            </w:pPr>
+            <w:bookmarkStart w:id="0" w:name="_GoBack"/>
+            <w:bookmarkEnd w:id="0"/>
             <w:r>
               <w:rPr>
                 <w:rFonts w:cs="Times New Roman"/>

</xml_diff>